<commit_message>
updated with more chapters
</commit_message>
<xml_diff>
--- a/KubernetesDesignPatterns/KubernetesDesignPatterns_Notes.docx
+++ b/KubernetesDesignPatterns/KubernetesDesignPatterns_Notes.docx
@@ -24569,11 +24569,6 @@
     <w:p>
       <w:pPr>
         <w:jc w:val="both"/>
-      </w:pPr>
-    </w:p>
-    <w:p>
-      <w:pPr>
-        <w:jc w:val="both"/>
         <w:rPr>
           <w:b/>
           <w:bCs/>
@@ -24705,13 +24700,1729 @@
       <w:pPr>
         <w:jc w:val="both"/>
       </w:pPr>
+      <w:r>
+        <w:t xml:space="preserve">The problem addressed by the Immutable Configuration pattern is the need to externalise configuration from applications, especially for containerised applications that promote the sharing of immutable application artifacts. Hardcoding configuration is considered bad practice. While environment variables (EnvVars) are a simple way to externalise configuration </w:t>
+      </w:r>
+      <w:r>
+        <w:lastRenderedPageBreak/>
+        <w:t>and are universally supported, they become hard to manage for large numbers of configuration values. Using Kubernetes Configuration Resources like ConfigMaps and Secrets can help manage this complexity to some degree.</w:t>
+      </w:r>
+      <w:r>
+        <w:t xml:space="preserve"> </w:t>
+      </w:r>
+      <w:r>
+        <w:t>However, these methods (EnvVars, ConfigMaps, Secrets) do not enforce immutability of the configuration data itself after the application has started. Configuration changes might also require application restarts to take effect. Additionally, ConfigMaps and Secrets have a size limit of 1MB.</w:t>
+      </w:r>
+    </w:p>
+    <w:p>
+      <w:pPr>
+        <w:pStyle w:val="ListParagraph"/>
+        <w:numPr>
+          <w:ilvl w:val="0"/>
+          <w:numId w:val="22"/>
+        </w:numPr>
+        <w:jc w:val="both"/>
+      </w:pPr>
+      <w:r>
+        <w:t>The Immutable Configuration pattern offers a solution by packaging configuration data into an immutable container image. This data image is then linked to the application at runtime.</w:t>
+      </w:r>
+    </w:p>
+    <w:p>
+      <w:pPr>
+        <w:pStyle w:val="ListParagraph"/>
+        <w:numPr>
+          <w:ilvl w:val="0"/>
+          <w:numId w:val="22"/>
+        </w:numPr>
+        <w:jc w:val="both"/>
+      </w:pPr>
+      <w:r>
+        <w:t xml:space="preserve">Benefits of </w:t>
+      </w:r>
+      <w:r>
+        <w:t>Immutable Configuration patter are</w:t>
+      </w:r>
+      <w:r>
+        <w:t>:</w:t>
+      </w:r>
+    </w:p>
+    <w:p>
+      <w:pPr>
+        <w:pStyle w:val="ListParagraph"/>
+        <w:numPr>
+          <w:ilvl w:val="1"/>
+          <w:numId w:val="22"/>
+        </w:numPr>
+        <w:jc w:val="both"/>
+      </w:pPr>
+      <w:r>
+        <w:t>Using configuration data that is immutable and versioned. Changes require a version update and a new container image.</w:t>
+      </w:r>
+    </w:p>
+    <w:p>
+      <w:pPr>
+        <w:pStyle w:val="ListParagraph"/>
+        <w:numPr>
+          <w:ilvl w:val="1"/>
+          <w:numId w:val="22"/>
+        </w:numPr>
+        <w:jc w:val="both"/>
+      </w:pPr>
+      <w:r>
+        <w:t>Configuration can be distributed over a container registry and examined without cluster access.</w:t>
+      </w:r>
+    </w:p>
+    <w:p>
+      <w:pPr>
+        <w:pStyle w:val="ListParagraph"/>
+        <w:numPr>
+          <w:ilvl w:val="1"/>
+          <w:numId w:val="22"/>
+        </w:numPr>
+        <w:jc w:val="both"/>
+      </w:pPr>
+      <w:r>
+        <w:t>Overcoming the size limitations of environment variables or ConfigMaps, as data images can hold arbitrarily large configuration data.</w:t>
+      </w:r>
+    </w:p>
+    <w:p>
+      <w:pPr>
+        <w:jc w:val="both"/>
+      </w:pPr>
+      <w:r>
+        <w:t xml:space="preserve">Two primary </w:t>
+      </w:r>
+      <w:r>
+        <w:rPr>
+          <w:b/>
+          <w:bCs/>
+        </w:rPr>
+        <w:t>implementation</w:t>
+      </w:r>
+      <w:r>
+        <w:t xml:space="preserve"> approaches are:</w:t>
+      </w:r>
+    </w:p>
+    <w:p>
+      <w:pPr>
+        <w:pStyle w:val="ListParagraph"/>
+        <w:numPr>
+          <w:ilvl w:val="0"/>
+          <w:numId w:val="22"/>
+        </w:numPr>
+        <w:jc w:val="both"/>
+      </w:pPr>
+      <w:r>
+        <w:rPr>
+          <w:b/>
+          <w:bCs/>
+        </w:rPr>
+        <w:t>Docker Volumes</w:t>
+      </w:r>
+      <w:r>
+        <w:t>: In a pure Docker environment, a container can expose a volume (VOLUME instruction in Dockerfile) containing data. This data is copied to a shared directory during startup. Another container can then access this shared directory using --volumes-from.</w:t>
+      </w:r>
+    </w:p>
+    <w:p>
+      <w:pPr>
+        <w:pStyle w:val="ListParagraph"/>
+        <w:numPr>
+          <w:ilvl w:val="0"/>
+          <w:numId w:val="22"/>
+        </w:numPr>
+        <w:jc w:val="both"/>
+      </w:pPr>
+      <w:r>
+        <w:rPr>
+          <w:b/>
+          <w:bCs/>
+        </w:rPr>
+        <w:t>Kubernetes Init Containers</w:t>
+      </w:r>
+      <w:r>
+        <w:t xml:space="preserve">: </w:t>
+      </w:r>
+      <w:r>
+        <w:rPr>
+          <w:i/>
+          <w:iCs/>
+          <w:color w:val="EE0000"/>
+        </w:rPr>
+        <w:t xml:space="preserve">Kubernetes doesn't currently support Docker-style container volumes. </w:t>
+      </w:r>
+      <w:r>
+        <w:t>Instead, the Init Containers pattern is used. An init container runs before the main application containers and can prepare a shared volume.</w:t>
+      </w:r>
+      <w:r>
+        <w:rPr>
+          <w:rFonts w:ascii="MinionPro-Regular" w:eastAsia="MinionPro-Regular" w:cs="MinionPro-Regular"/>
+          <w:kern w:val="0"/>
+          <w:sz w:val="21"/>
+          <w:szCs w:val="21"/>
+        </w:rPr>
+        <w:t xml:space="preserve"> </w:t>
+      </w:r>
+      <w:r>
+        <w:t>to change the configuration from the development to the production environment,</w:t>
+      </w:r>
+      <w:r>
+        <w:t xml:space="preserve"> </w:t>
+      </w:r>
+      <w:r>
+        <w:t>all we need to do is exchange the image of the init container. We can do this</w:t>
+      </w:r>
+      <w:r>
+        <w:t xml:space="preserve"> </w:t>
+      </w:r>
+      <w:r>
+        <w:t>either by changing the YAML definition or by updating with kubectl.</w:t>
+      </w:r>
+    </w:p>
+    <w:p>
+      <w:pPr>
+        <w:ind w:left="720"/>
+        <w:jc w:val="both"/>
+      </w:pPr>
+      <w:r>
+        <w:t xml:space="preserve">If one is using </w:t>
+      </w:r>
+      <w:r>
+        <w:t xml:space="preserve">Red Hat OpenShift, an enterprise distribution of Kubernetes, </w:t>
+      </w:r>
+      <w:r>
+        <w:rPr>
+          <w:i/>
+          <w:iCs/>
+        </w:rPr>
+        <w:t xml:space="preserve">OpenShift Templates </w:t>
+      </w:r>
+      <w:r>
+        <w:t>can</w:t>
+      </w:r>
+      <w:r>
+        <w:t xml:space="preserve"> </w:t>
+      </w:r>
+      <w:r>
+        <w:t>used for this</w:t>
+      </w:r>
+      <w:r>
+        <w:t>.</w:t>
+      </w:r>
+    </w:p>
+    <w:p>
+      <w:pPr>
+        <w:pStyle w:val="ListParagraph"/>
+        <w:jc w:val="center"/>
+      </w:pPr>
+      <w:r>
+        <w:rPr>
+          <w:noProof/>
+        </w:rPr>
+        <w:drawing>
+          <wp:inline distT="0" distB="0" distL="0" distR="0" wp14:anchorId="3876A841" wp14:editId="4A8D0A07">
+            <wp:extent cx="1623105" cy="1280160"/>
+            <wp:effectExtent l="0" t="0" r="0" b="0"/>
+            <wp:docPr id="801874125" name="Picture 1"/>
+            <wp:cNvGraphicFramePr>
+              <a:graphicFrameLocks xmlns:a="http://schemas.openxmlformats.org/drawingml/2006/main" noChangeAspect="1"/>
+            </wp:cNvGraphicFramePr>
+            <a:graphic xmlns:a="http://schemas.openxmlformats.org/drawingml/2006/main">
+              <a:graphicData uri="http://schemas.openxmlformats.org/drawingml/2006/picture">
+                <pic:pic xmlns:pic="http://schemas.openxmlformats.org/drawingml/2006/picture">
+                  <pic:nvPicPr>
+                    <pic:cNvPr id="801874125" name=""/>
+                    <pic:cNvPicPr/>
+                  </pic:nvPicPr>
+                  <pic:blipFill>
+                    <a:blip r:embed="rId15"/>
+                    <a:stretch>
+                      <a:fillRect/>
+                    </a:stretch>
+                  </pic:blipFill>
+                  <pic:spPr>
+                    <a:xfrm>
+                      <a:off x="0" y="0"/>
+                      <a:ext cx="1645122" cy="1297525"/>
+                    </a:xfrm>
+                    <a:prstGeom prst="rect">
+                      <a:avLst/>
+                    </a:prstGeom>
+                  </pic:spPr>
+                </pic:pic>
+              </a:graphicData>
+            </a:graphic>
+          </wp:inline>
+        </w:drawing>
+      </w:r>
+    </w:p>
+    <w:p>
+      <w:pPr>
+        <w:jc w:val="both"/>
+      </w:pPr>
+      <w:r>
+        <w:t xml:space="preserve">Using data container for the immutable configuration pattern is admittedly a bit involved. However, this pattern has following advantages </w:t>
+      </w:r>
+    </w:p>
+    <w:p>
+      <w:pPr>
+        <w:pStyle w:val="ListParagraph"/>
+        <w:numPr>
+          <w:ilvl w:val="0"/>
+          <w:numId w:val="22"/>
+        </w:numPr>
+        <w:jc w:val="both"/>
+      </w:pPr>
+      <w:r>
+        <w:lastRenderedPageBreak/>
+        <w:t>Environment-specific configuration is sealed within a container. Therefore, it can</w:t>
+      </w:r>
+      <w:r>
+        <w:t xml:space="preserve"> </w:t>
+      </w:r>
+      <w:r>
+        <w:t>be versioned like any other container image</w:t>
+      </w:r>
+      <w:r>
+        <w:t>.</w:t>
+      </w:r>
+    </w:p>
+    <w:p>
+      <w:pPr>
+        <w:pStyle w:val="ListParagraph"/>
+        <w:numPr>
+          <w:ilvl w:val="0"/>
+          <w:numId w:val="22"/>
+        </w:numPr>
+        <w:jc w:val="both"/>
+      </w:pPr>
+      <w:r>
+        <w:t>Configuration created this way can be distributed over a container registry. The</w:t>
+      </w:r>
+      <w:r>
+        <w:t xml:space="preserve"> </w:t>
+      </w:r>
+      <w:r>
+        <w:t>configuration can be examined even without accessing the cluster.</w:t>
+      </w:r>
+    </w:p>
+    <w:p>
+      <w:pPr>
+        <w:pStyle w:val="ListParagraph"/>
+        <w:numPr>
+          <w:ilvl w:val="0"/>
+          <w:numId w:val="22"/>
+        </w:numPr>
+        <w:jc w:val="both"/>
+      </w:pPr>
+      <w:r>
+        <w:t>The configuration is immutable as the container image holding the configuration:</w:t>
+      </w:r>
+      <w:r>
+        <w:t xml:space="preserve"> </w:t>
+      </w:r>
+      <w:r>
+        <w:t>a change in the configuration requires a version update and a new container</w:t>
+      </w:r>
+      <w:r>
+        <w:t xml:space="preserve"> </w:t>
+      </w:r>
+      <w:r>
+        <w:t>image.</w:t>
+      </w:r>
+    </w:p>
+    <w:p>
+      <w:pPr>
+        <w:pStyle w:val="ListParagraph"/>
+        <w:numPr>
+          <w:ilvl w:val="0"/>
+          <w:numId w:val="22"/>
+        </w:numPr>
+        <w:jc w:val="both"/>
+      </w:pPr>
+      <w:r>
+        <w:t>Configuration data images are useful when the configuration data is too complex</w:t>
+      </w:r>
+      <w:r>
+        <w:t xml:space="preserve"> </w:t>
+      </w:r>
+      <w:r>
+        <w:t>to put into environment variables or ConfigMaps, since it can hold arbitrarily</w:t>
+      </w:r>
+      <w:r>
+        <w:t xml:space="preserve"> </w:t>
+      </w:r>
+      <w:r>
+        <w:t>large configuration data.</w:t>
+      </w:r>
+    </w:p>
+    <w:p>
+      <w:pPr>
+        <w:jc w:val="both"/>
+      </w:pPr>
+      <w:r>
+        <w:t>Also, there are following drawback of using this pattern:</w:t>
+      </w:r>
+    </w:p>
+    <w:p>
+      <w:pPr>
+        <w:pStyle w:val="ListParagraph"/>
+        <w:numPr>
+          <w:ilvl w:val="0"/>
+          <w:numId w:val="22"/>
+        </w:numPr>
+        <w:jc w:val="both"/>
+      </w:pPr>
+      <w:r>
+        <w:t>It has higher complexity, because extra container images need to be built and distributed</w:t>
+      </w:r>
+      <w:r>
+        <w:t xml:space="preserve"> </w:t>
+      </w:r>
+      <w:r>
+        <w:t>via registries.</w:t>
+      </w:r>
+    </w:p>
+    <w:p>
+      <w:pPr>
+        <w:pStyle w:val="ListParagraph"/>
+        <w:numPr>
+          <w:ilvl w:val="0"/>
+          <w:numId w:val="22"/>
+        </w:numPr>
+        <w:jc w:val="both"/>
+      </w:pPr>
+      <w:r>
+        <w:t>It does not address any of the security concerns around sensitive configuration</w:t>
+      </w:r>
+      <w:r>
+        <w:t xml:space="preserve"> </w:t>
+      </w:r>
+      <w:r>
+        <w:t>data</w:t>
+      </w:r>
+      <w:r>
+        <w:t>.</w:t>
+      </w:r>
+    </w:p>
+    <w:p>
+      <w:pPr>
+        <w:pStyle w:val="ListParagraph"/>
+        <w:numPr>
+          <w:ilvl w:val="0"/>
+          <w:numId w:val="22"/>
+        </w:numPr>
+        <w:jc w:val="both"/>
+      </w:pPr>
+      <w:r>
+        <w:t>Extra init container processing is required in the Kubernetes case, and hence we</w:t>
+      </w:r>
+      <w:r>
+        <w:t xml:space="preserve"> </w:t>
+      </w:r>
+      <w:r>
+        <w:t>need to manage different Deployment objects for different environments.</w:t>
+      </w:r>
+      <w:r>
+        <w:t xml:space="preserve"> (if no using Open Shift Template).</w:t>
+      </w:r>
+    </w:p>
+    <w:p>
+      <w:pPr>
+        <w:pStyle w:val="Heading2"/>
+      </w:pPr>
+      <w:r>
+        <w:t xml:space="preserve">Chapter </w:t>
+      </w:r>
+      <w:r>
+        <w:t>21</w:t>
+      </w:r>
+      <w:r>
+        <w:t xml:space="preserve"> </w:t>
+      </w:r>
+      <w:r>
+        <w:t>Configuration</w:t>
+      </w:r>
+      <w:r>
+        <w:t xml:space="preserve"> Template </w:t>
+      </w:r>
+    </w:p>
+    <w:p>
+      <w:r>
+        <w:t>Problem :</w:t>
+      </w:r>
+    </w:p>
+    <w:p>
+      <w:r>
+        <w:rPr>
+          <w:b/>
+          <w:bCs/>
+        </w:rPr>
+        <w:t>Configuration Size Limitation:</w:t>
+      </w:r>
+      <w:r>
+        <w:t xml:space="preserve"> Putting entire configuration files directly into Kubernetes ConfigMaps or Secrets can be problematic due to a 1 MB size limit (imposed by the underlying Etcd store).</w:t>
+      </w:r>
+    </w:p>
+    <w:p>
+      <w:r>
+        <w:rPr>
+          <w:b/>
+          <w:bCs/>
+        </w:rPr>
+        <w:t>Use of embedded special characters:</w:t>
+      </w:r>
+      <w:r>
+        <w:t xml:space="preserve"> It can also be difficult to correctly embed special characters into resource definitions when storing full files this way.</w:t>
+      </w:r>
+    </w:p>
+    <w:p>
+      <w:r>
+        <w:rPr>
+          <w:b/>
+          <w:bCs/>
+        </w:rPr>
+        <w:t>Duplication of configuration:</w:t>
+      </w:r>
+      <w:r>
+        <w:t xml:space="preserve"> Large configuration files often differ only slightly between execution environments, leading to duplication and redundancy if a full copy is stored for each environment (e.g., in different ConfigMaps).</w:t>
+      </w:r>
+    </w:p>
+    <w:p>
+      <w:r>
+        <w:rPr>
+          <w:b/>
+          <w:bCs/>
+        </w:rPr>
+        <w:t>Solution:</w:t>
+      </w:r>
+      <w:r>
+        <w:t xml:space="preserve"> Use </w:t>
+      </w:r>
+      <w:r>
+        <w:rPr>
+          <w:i/>
+          <w:iCs/>
+        </w:rPr>
+        <w:t>Configuration Templates</w:t>
+      </w:r>
+      <w:r>
+        <w:t xml:space="preserve"> to create and process large configurations during application startup.</w:t>
+      </w:r>
+      <w:r>
+        <w:t xml:space="preserve"> </w:t>
+      </w:r>
+      <w:r>
+        <w:t>Instead of storing the full, environment-specific file, only the differing configuration values (e.g., database connection parameters) are stored in a ConfigMap or even environment variables.</w:t>
+      </w:r>
+      <w:r>
+        <w:t xml:space="preserve"> </w:t>
+      </w:r>
+      <w:r>
+        <w:t>During the container's startup, a template processor uses these values to generate the complete, environment-specific configuration file from a template.</w:t>
+      </w:r>
+    </w:p>
+    <w:p>
+      <w:r>
+        <w:t>The generated file is then placed in a location accessible by the main application container.</w:t>
+      </w:r>
+      <w:r>
+        <w:t xml:space="preserve"> </w:t>
+      </w:r>
+      <w:r>
+        <w:t>This approach helps reduce duplication by maintaining a single template file and separate, smaller files for the environment-specific parameters.</w:t>
+      </w:r>
+    </w:p>
+    <w:p/>
+    <w:p>
+      <w:r>
+        <w:lastRenderedPageBreak/>
+        <w:t xml:space="preserve">Template processing can be done either as part of the container's </w:t>
+      </w:r>
+      <w:r>
+        <w:rPr>
+          <w:b/>
+          <w:bCs/>
+        </w:rPr>
+        <w:t>ENTRYPOINT script</w:t>
+      </w:r>
+      <w:r>
+        <w:t xml:space="preserve"> or using an </w:t>
+      </w:r>
+      <w:r>
+        <w:rPr>
+          <w:b/>
+          <w:bCs/>
+        </w:rPr>
+        <w:t>Init Container</w:t>
+      </w:r>
+      <w:r>
+        <w:t xml:space="preserve"> in Kubernetes.</w:t>
+      </w:r>
+    </w:p>
+    <w:p>
+      <w:r>
+        <w:t xml:space="preserve">Kubernetes </w:t>
+      </w:r>
+      <w:r>
+        <w:t xml:space="preserve">Configuration Template </w:t>
+      </w:r>
+      <w:r>
+        <w:t>Implementation using Init Containers:</w:t>
+      </w:r>
+    </w:p>
+    <w:p>
+      <w:r>
+        <w:t>The Pod definition includes at least two containers: one Init Container for template processing and the main application container.</w:t>
+      </w:r>
+    </w:p>
+    <w:p>
+      <w:r>
+        <w:t>The Pod also defines two volumes:</w:t>
+      </w:r>
+    </w:p>
+    <w:p>
+      <w:pPr>
+        <w:pStyle w:val="ListParagraph"/>
+        <w:numPr>
+          <w:ilvl w:val="0"/>
+          <w:numId w:val="26"/>
+        </w:numPr>
+      </w:pPr>
+      <w:r>
+        <w:t>One volume (backed by a ConfigMap) to provide the template parameters.</w:t>
+      </w:r>
+    </w:p>
+    <w:p>
+      <w:pPr>
+        <w:pStyle w:val="ListParagraph"/>
+        <w:numPr>
+          <w:ilvl w:val="0"/>
+          <w:numId w:val="26"/>
+        </w:numPr>
+      </w:pPr>
+      <w:r>
+        <w:t>An emptyDir volume to share the processed configuration files between the Init Container and the application container.</w:t>
+      </w:r>
+    </w:p>
+    <w:p>
+      <w:r>
+        <w:t>Startup Process:</w:t>
+      </w:r>
+    </w:p>
+    <w:p>
+      <w:pPr>
+        <w:pStyle w:val="ListParagraph"/>
+        <w:numPr>
+          <w:ilvl w:val="0"/>
+          <w:numId w:val="27"/>
+        </w:numPr>
+      </w:pPr>
+      <w:r>
+        <w:t>The Init Container starts, running the template processor (e.g., Gomplate).</w:t>
+      </w:r>
+    </w:p>
+    <w:p>
+      <w:pPr>
+        <w:pStyle w:val="ListParagraph"/>
+        <w:numPr>
+          <w:ilvl w:val="0"/>
+          <w:numId w:val="27"/>
+        </w:numPr>
+      </w:pPr>
+      <w:r>
+        <w:t xml:space="preserve"> </w:t>
+      </w:r>
+      <w:r>
+        <w:t>The processor reads the templates (typically included in the Init Container image) and the parameters (from the ConfigMap volume).</w:t>
+      </w:r>
+    </w:p>
+    <w:p>
+      <w:pPr>
+        <w:pStyle w:val="ListParagraph"/>
+        <w:numPr>
+          <w:ilvl w:val="0"/>
+          <w:numId w:val="27"/>
+        </w:numPr>
+      </w:pPr>
+      <w:r>
+        <w:t>The processor writes the resulting configuration file(s) to the shared emptyDir volume.</w:t>
+      </w:r>
+    </w:p>
+    <w:p>
+      <w:pPr>
+        <w:pStyle w:val="ListParagraph"/>
+        <w:numPr>
+          <w:ilvl w:val="0"/>
+          <w:numId w:val="27"/>
+        </w:numPr>
+      </w:pPr>
+      <w:r>
+        <w:t>O</w:t>
+      </w:r>
+      <w:r>
+        <w:t>nce the Init Container completes successfully, the application container starts.</w:t>
+      </w:r>
+    </w:p>
+    <w:p>
+      <w:pPr>
+        <w:pStyle w:val="ListParagraph"/>
+        <w:numPr>
+          <w:ilvl w:val="0"/>
+          <w:numId w:val="27"/>
+        </w:numPr>
+      </w:pPr>
+      <w:r>
+        <w:t>The application container loads its configuration files from the shared emptyDir volume.</w:t>
+      </w:r>
+    </w:p>
+    <w:p>
+      <w:r>
+        <w:t>Example WildFly Configuration:</w:t>
+      </w:r>
+    </w:p>
+    <w:tbl>
+      <w:tblPr>
+        <w:tblStyle w:val="TableGrid"/>
+        <w:tblW w:w="0" w:type="auto"/>
+        <w:tblLook w:val="04A0" w:firstRow="1" w:lastRow="0" w:firstColumn="1" w:lastColumn="0" w:noHBand="0" w:noVBand="1"/>
+      </w:tblPr>
+      <w:tblGrid>
+        <w:gridCol w:w="9016"/>
+      </w:tblGrid>
+      <w:tr>
+        <w:tc>
+          <w:tcPr>
+            <w:tcW w:w="9016" w:type="dxa"/>
+          </w:tcPr>
+          <w:p>
+            <w:pPr>
+              <w:rPr>
+                <w:rFonts w:ascii="Courier New" w:hAnsi="Courier New" w:cs="Courier New"/>
+                <w:sz w:val="18"/>
+                <w:szCs w:val="18"/>
+              </w:rPr>
+            </w:pPr>
+            <w:r>
+              <w:rPr>
+                <w:rFonts w:ascii="Courier New" w:hAnsi="Courier New" w:cs="Courier New"/>
+                <w:sz w:val="18"/>
+                <w:szCs w:val="18"/>
+              </w:rPr>
+              <w:t>apiVersion: apps/v1</w:t>
+            </w:r>
+          </w:p>
+          <w:p>
+            <w:pPr>
+              <w:rPr>
+                <w:rFonts w:ascii="Courier New" w:hAnsi="Courier New" w:cs="Courier New"/>
+                <w:sz w:val="18"/>
+                <w:szCs w:val="18"/>
+              </w:rPr>
+            </w:pPr>
+            <w:r>
+              <w:rPr>
+                <w:rFonts w:ascii="Courier New" w:hAnsi="Courier New" w:cs="Courier New"/>
+                <w:sz w:val="18"/>
+                <w:szCs w:val="18"/>
+              </w:rPr>
+              <w:t>kind: Deployment</w:t>
+            </w:r>
+          </w:p>
+          <w:p>
+            <w:pPr>
+              <w:rPr>
+                <w:rFonts w:ascii="Courier New" w:hAnsi="Courier New" w:cs="Courier New"/>
+                <w:sz w:val="18"/>
+                <w:szCs w:val="18"/>
+              </w:rPr>
+            </w:pPr>
+            <w:r>
+              <w:rPr>
+                <w:rFonts w:ascii="Courier New" w:hAnsi="Courier New" w:cs="Courier New"/>
+                <w:sz w:val="18"/>
+                <w:szCs w:val="18"/>
+              </w:rPr>
+              <w:t>metadata:</w:t>
+            </w:r>
+          </w:p>
+          <w:p>
+            <w:pPr>
+              <w:rPr>
+                <w:rFonts w:ascii="Courier New" w:hAnsi="Courier New" w:cs="Courier New"/>
+                <w:sz w:val="18"/>
+                <w:szCs w:val="18"/>
+              </w:rPr>
+            </w:pPr>
+            <w:r>
+              <w:rPr>
+                <w:rFonts w:ascii="Courier New" w:hAnsi="Courier New" w:cs="Courier New"/>
+                <w:sz w:val="18"/>
+                <w:szCs w:val="18"/>
+              </w:rPr>
+              <w:t xml:space="preserve">  name: wildfly-cm-template</w:t>
+            </w:r>
+          </w:p>
+          <w:p>
+            <w:pPr>
+              <w:rPr>
+                <w:rFonts w:ascii="Courier New" w:hAnsi="Courier New" w:cs="Courier New"/>
+                <w:sz w:val="18"/>
+                <w:szCs w:val="18"/>
+              </w:rPr>
+            </w:pPr>
+            <w:r>
+              <w:rPr>
+                <w:rFonts w:ascii="Courier New" w:hAnsi="Courier New" w:cs="Courier New"/>
+                <w:sz w:val="18"/>
+                <w:szCs w:val="18"/>
+              </w:rPr>
+              <w:t xml:space="preserve">  labels:</w:t>
+            </w:r>
+          </w:p>
+          <w:p>
+            <w:pPr>
+              <w:rPr>
+                <w:rFonts w:ascii="Courier New" w:hAnsi="Courier New" w:cs="Courier New"/>
+                <w:sz w:val="18"/>
+                <w:szCs w:val="18"/>
+              </w:rPr>
+            </w:pPr>
+            <w:r>
+              <w:rPr>
+                <w:rFonts w:ascii="Courier New" w:hAnsi="Courier New" w:cs="Courier New"/>
+                <w:sz w:val="18"/>
+                <w:szCs w:val="18"/>
+              </w:rPr>
+              <w:t xml:space="preserve">    example: cm-template</w:t>
+            </w:r>
+          </w:p>
+          <w:p>
+            <w:pPr>
+              <w:rPr>
+                <w:rFonts w:ascii="Courier New" w:hAnsi="Courier New" w:cs="Courier New"/>
+                <w:sz w:val="18"/>
+                <w:szCs w:val="18"/>
+              </w:rPr>
+            </w:pPr>
+            <w:r>
+              <w:rPr>
+                <w:rFonts w:ascii="Courier New" w:hAnsi="Courier New" w:cs="Courier New"/>
+                <w:sz w:val="18"/>
+                <w:szCs w:val="18"/>
+              </w:rPr>
+              <w:t>spec:</w:t>
+            </w:r>
+          </w:p>
+          <w:p>
+            <w:pPr>
+              <w:rPr>
+                <w:rFonts w:ascii="Courier New" w:hAnsi="Courier New" w:cs="Courier New"/>
+                <w:sz w:val="18"/>
+                <w:szCs w:val="18"/>
+              </w:rPr>
+            </w:pPr>
+            <w:r>
+              <w:rPr>
+                <w:rFonts w:ascii="Courier New" w:hAnsi="Courier New" w:cs="Courier New"/>
+                <w:sz w:val="18"/>
+                <w:szCs w:val="18"/>
+              </w:rPr>
+              <w:t xml:space="preserve">  replicas: 1</w:t>
+            </w:r>
+          </w:p>
+          <w:p>
+            <w:pPr>
+              <w:rPr>
+                <w:rFonts w:ascii="Courier New" w:hAnsi="Courier New" w:cs="Courier New"/>
+                <w:sz w:val="18"/>
+                <w:szCs w:val="18"/>
+              </w:rPr>
+            </w:pPr>
+            <w:r>
+              <w:rPr>
+                <w:rFonts w:ascii="Courier New" w:hAnsi="Courier New" w:cs="Courier New"/>
+                <w:sz w:val="18"/>
+                <w:szCs w:val="18"/>
+              </w:rPr>
+              <w:t xml:space="preserve">  selector:</w:t>
+            </w:r>
+          </w:p>
+          <w:p>
+            <w:pPr>
+              <w:rPr>
+                <w:rFonts w:ascii="Courier New" w:hAnsi="Courier New" w:cs="Courier New"/>
+                <w:sz w:val="18"/>
+                <w:szCs w:val="18"/>
+              </w:rPr>
+            </w:pPr>
+            <w:r>
+              <w:rPr>
+                <w:rFonts w:ascii="Courier New" w:hAnsi="Courier New" w:cs="Courier New"/>
+                <w:sz w:val="18"/>
+                <w:szCs w:val="18"/>
+              </w:rPr>
+              <w:t xml:space="preserve">    matchLabels:</w:t>
+            </w:r>
+          </w:p>
+          <w:p>
+            <w:pPr>
+              <w:rPr>
+                <w:rFonts w:ascii="Courier New" w:hAnsi="Courier New" w:cs="Courier New"/>
+                <w:sz w:val="18"/>
+                <w:szCs w:val="18"/>
+              </w:rPr>
+            </w:pPr>
+            <w:r>
+              <w:rPr>
+                <w:rFonts w:ascii="Courier New" w:hAnsi="Courier New" w:cs="Courier New"/>
+                <w:sz w:val="18"/>
+                <w:szCs w:val="18"/>
+              </w:rPr>
+              <w:t xml:space="preserve">      example: cm-template</w:t>
+            </w:r>
+          </w:p>
+          <w:p>
+            <w:pPr>
+              <w:rPr>
+                <w:rFonts w:ascii="Courier New" w:hAnsi="Courier New" w:cs="Courier New"/>
+                <w:sz w:val="18"/>
+                <w:szCs w:val="18"/>
+              </w:rPr>
+            </w:pPr>
+            <w:r>
+              <w:rPr>
+                <w:rFonts w:ascii="Courier New" w:hAnsi="Courier New" w:cs="Courier New"/>
+                <w:sz w:val="18"/>
+                <w:szCs w:val="18"/>
+              </w:rPr>
+              <w:t xml:space="preserve">  template:</w:t>
+            </w:r>
+          </w:p>
+          <w:p>
+            <w:pPr>
+              <w:rPr>
+                <w:rFonts w:ascii="Courier New" w:hAnsi="Courier New" w:cs="Courier New"/>
+                <w:sz w:val="18"/>
+                <w:szCs w:val="18"/>
+              </w:rPr>
+            </w:pPr>
+            <w:r>
+              <w:rPr>
+                <w:rFonts w:ascii="Courier New" w:hAnsi="Courier New" w:cs="Courier New"/>
+                <w:sz w:val="18"/>
+                <w:szCs w:val="18"/>
+              </w:rPr>
+              <w:t xml:space="preserve">    metadata:</w:t>
+            </w:r>
+          </w:p>
+          <w:p>
+            <w:pPr>
+              <w:rPr>
+                <w:rFonts w:ascii="Courier New" w:hAnsi="Courier New" w:cs="Courier New"/>
+                <w:sz w:val="18"/>
+                <w:szCs w:val="18"/>
+              </w:rPr>
+            </w:pPr>
+            <w:r>
+              <w:rPr>
+                <w:rFonts w:ascii="Courier New" w:hAnsi="Courier New" w:cs="Courier New"/>
+                <w:sz w:val="18"/>
+                <w:szCs w:val="18"/>
+              </w:rPr>
+              <w:t xml:space="preserve">      labels:</w:t>
+            </w:r>
+          </w:p>
+          <w:p>
+            <w:pPr>
+              <w:rPr>
+                <w:rFonts w:ascii="Courier New" w:hAnsi="Courier New" w:cs="Courier New"/>
+                <w:sz w:val="18"/>
+                <w:szCs w:val="18"/>
+              </w:rPr>
+            </w:pPr>
+            <w:r>
+              <w:rPr>
+                <w:rFonts w:ascii="Courier New" w:hAnsi="Courier New" w:cs="Courier New"/>
+                <w:sz w:val="18"/>
+                <w:szCs w:val="18"/>
+              </w:rPr>
+              <w:t xml:space="preserve">        example: cm-template</w:t>
+            </w:r>
+          </w:p>
+          <w:p>
+            <w:pPr>
+              <w:rPr>
+                <w:rFonts w:ascii="Courier New" w:hAnsi="Courier New" w:cs="Courier New"/>
+                <w:sz w:val="18"/>
+                <w:szCs w:val="18"/>
+              </w:rPr>
+            </w:pPr>
+            <w:r>
+              <w:rPr>
+                <w:rFonts w:ascii="Courier New" w:hAnsi="Courier New" w:cs="Courier New"/>
+                <w:sz w:val="18"/>
+                <w:szCs w:val="18"/>
+              </w:rPr>
+              <w:t xml:space="preserve">    spec:</w:t>
+            </w:r>
+          </w:p>
+          <w:p>
+            <w:pPr>
+              <w:rPr>
+                <w:rFonts w:ascii="Courier New" w:hAnsi="Courier New" w:cs="Courier New"/>
+                <w:sz w:val="18"/>
+                <w:szCs w:val="18"/>
+              </w:rPr>
+            </w:pPr>
+            <w:r>
+              <w:rPr>
+                <w:rFonts w:ascii="Courier New" w:hAnsi="Courier New" w:cs="Courier New"/>
+                <w:sz w:val="18"/>
+                <w:szCs w:val="18"/>
+              </w:rPr>
+              <w:t xml:space="preserve">      initContainers:</w:t>
+            </w:r>
+          </w:p>
+          <w:p>
+            <w:pPr>
+              <w:rPr>
+                <w:rFonts w:ascii="Courier New" w:hAnsi="Courier New" w:cs="Courier New"/>
+                <w:sz w:val="18"/>
+                <w:szCs w:val="18"/>
+              </w:rPr>
+            </w:pPr>
+            <w:r>
+              <w:rPr>
+                <w:rFonts w:ascii="Courier New" w:hAnsi="Courier New" w:cs="Courier New"/>
+                <w:sz w:val="18"/>
+                <w:szCs w:val="18"/>
+              </w:rPr>
+              <w:t xml:space="preserve">      - name: init</w:t>
+            </w:r>
+          </w:p>
+          <w:p>
+            <w:pPr>
+              <w:rPr>
+                <w:rFonts w:ascii="Courier New" w:hAnsi="Courier New" w:cs="Courier New"/>
+                <w:sz w:val="18"/>
+                <w:szCs w:val="18"/>
+              </w:rPr>
+            </w:pPr>
+            <w:r>
+              <w:rPr>
+                <w:rFonts w:ascii="Courier New" w:hAnsi="Courier New" w:cs="Courier New"/>
+                <w:sz w:val="18"/>
+                <w:szCs w:val="18"/>
+              </w:rPr>
+              <w:t xml:space="preserve">        image: k8spatterns/example-config-cm-template-init</w:t>
+            </w:r>
+          </w:p>
+          <w:p>
+            <w:pPr>
+              <w:rPr>
+                <w:rFonts w:ascii="Courier New" w:hAnsi="Courier New" w:cs="Courier New"/>
+                <w:sz w:val="18"/>
+                <w:szCs w:val="18"/>
+              </w:rPr>
+            </w:pPr>
+            <w:r>
+              <w:rPr>
+                <w:rFonts w:ascii="Courier New" w:hAnsi="Courier New" w:cs="Courier New"/>
+                <w:sz w:val="18"/>
+                <w:szCs w:val="18"/>
+              </w:rPr>
+              <w:t xml:space="preserve">        volumeMounts:</w:t>
+            </w:r>
+          </w:p>
+          <w:p>
+            <w:pPr>
+              <w:rPr>
+                <w:rFonts w:ascii="Courier New" w:hAnsi="Courier New" w:cs="Courier New"/>
+                <w:sz w:val="18"/>
+                <w:szCs w:val="18"/>
+              </w:rPr>
+            </w:pPr>
+            <w:r>
+              <w:rPr>
+                <w:rFonts w:ascii="Courier New" w:hAnsi="Courier New" w:cs="Courier New"/>
+                <w:sz w:val="18"/>
+                <w:szCs w:val="18"/>
+              </w:rPr>
+              <w:t xml:space="preserve">        - mountPath: "/params"</w:t>
+            </w:r>
+          </w:p>
+          <w:p>
+            <w:pPr>
+              <w:rPr>
+                <w:rFonts w:ascii="Courier New" w:hAnsi="Courier New" w:cs="Courier New"/>
+                <w:sz w:val="18"/>
+                <w:szCs w:val="18"/>
+              </w:rPr>
+            </w:pPr>
+            <w:r>
+              <w:rPr>
+                <w:rFonts w:ascii="Courier New" w:hAnsi="Courier New" w:cs="Courier New"/>
+                <w:sz w:val="18"/>
+                <w:szCs w:val="18"/>
+              </w:rPr>
+              <w:t xml:space="preserve">          name: wildfly-parameters</w:t>
+            </w:r>
+          </w:p>
+          <w:p>
+            <w:pPr>
+              <w:rPr>
+                <w:rFonts w:ascii="Courier New" w:hAnsi="Courier New" w:cs="Courier New"/>
+                <w:sz w:val="18"/>
+                <w:szCs w:val="18"/>
+              </w:rPr>
+            </w:pPr>
+            <w:r>
+              <w:rPr>
+                <w:rFonts w:ascii="Courier New" w:hAnsi="Courier New" w:cs="Courier New"/>
+                <w:sz w:val="18"/>
+                <w:szCs w:val="18"/>
+              </w:rPr>
+              <w:t xml:space="preserve">        - mountPath: "/out"</w:t>
+            </w:r>
+          </w:p>
+          <w:p>
+            <w:pPr>
+              <w:rPr>
+                <w:rFonts w:ascii="Courier New" w:hAnsi="Courier New" w:cs="Courier New"/>
+                <w:sz w:val="18"/>
+                <w:szCs w:val="18"/>
+              </w:rPr>
+            </w:pPr>
+            <w:r>
+              <w:rPr>
+                <w:rFonts w:ascii="Courier New" w:hAnsi="Courier New" w:cs="Courier New"/>
+                <w:sz w:val="18"/>
+                <w:szCs w:val="18"/>
+              </w:rPr>
+              <w:t xml:space="preserve">          name: wildfly-config</w:t>
+            </w:r>
+          </w:p>
+          <w:p>
+            <w:pPr>
+              <w:rPr>
+                <w:rFonts w:ascii="Courier New" w:hAnsi="Courier New" w:cs="Courier New"/>
+                <w:sz w:val="18"/>
+                <w:szCs w:val="18"/>
+              </w:rPr>
+            </w:pPr>
+            <w:r>
+              <w:rPr>
+                <w:rFonts w:ascii="Courier New" w:hAnsi="Courier New" w:cs="Courier New"/>
+                <w:sz w:val="18"/>
+                <w:szCs w:val="18"/>
+              </w:rPr>
+              <w:t xml:space="preserve">      containers:</w:t>
+            </w:r>
+          </w:p>
+          <w:p>
+            <w:pPr>
+              <w:rPr>
+                <w:rFonts w:ascii="Courier New" w:hAnsi="Courier New" w:cs="Courier New"/>
+                <w:sz w:val="18"/>
+                <w:szCs w:val="18"/>
+              </w:rPr>
+            </w:pPr>
+            <w:r>
+              <w:rPr>
+                <w:rFonts w:ascii="Courier New" w:hAnsi="Courier New" w:cs="Courier New"/>
+                <w:sz w:val="18"/>
+                <w:szCs w:val="18"/>
+              </w:rPr>
+              <w:t xml:space="preserve">      - name: server</w:t>
+            </w:r>
+          </w:p>
+          <w:p>
+            <w:pPr>
+              <w:rPr>
+                <w:rFonts w:ascii="Courier New" w:hAnsi="Courier New" w:cs="Courier New"/>
+                <w:sz w:val="18"/>
+                <w:szCs w:val="18"/>
+              </w:rPr>
+            </w:pPr>
+            <w:r>
+              <w:rPr>
+                <w:rFonts w:ascii="Courier New" w:hAnsi="Courier New" w:cs="Courier New"/>
+                <w:sz w:val="18"/>
+                <w:szCs w:val="18"/>
+              </w:rPr>
+              <w:t xml:space="preserve">        image: jboss/wildfly:10.1.0.Final</w:t>
+            </w:r>
+          </w:p>
+          <w:p>
+            <w:pPr>
+              <w:rPr>
+                <w:rFonts w:ascii="Courier New" w:hAnsi="Courier New" w:cs="Courier New"/>
+                <w:sz w:val="18"/>
+                <w:szCs w:val="18"/>
+              </w:rPr>
+            </w:pPr>
+            <w:r>
+              <w:rPr>
+                <w:rFonts w:ascii="Courier New" w:hAnsi="Courier New" w:cs="Courier New"/>
+                <w:sz w:val="18"/>
+                <w:szCs w:val="18"/>
+              </w:rPr>
+              <w:t xml:space="preserve">        command:</w:t>
+            </w:r>
+          </w:p>
+          <w:p>
+            <w:pPr>
+              <w:rPr>
+                <w:rFonts w:ascii="Courier New" w:hAnsi="Courier New" w:cs="Courier New"/>
+                <w:sz w:val="18"/>
+                <w:szCs w:val="18"/>
+              </w:rPr>
+            </w:pPr>
+            <w:r>
+              <w:rPr>
+                <w:rFonts w:ascii="Courier New" w:hAnsi="Courier New" w:cs="Courier New"/>
+                <w:sz w:val="18"/>
+                <w:szCs w:val="18"/>
+              </w:rPr>
+              <w:t xml:space="preserve">        - "/opt/jboss/wildfly/bin/standalone.sh"</w:t>
+            </w:r>
+          </w:p>
+          <w:p>
+            <w:pPr>
+              <w:rPr>
+                <w:rFonts w:ascii="Courier New" w:hAnsi="Courier New" w:cs="Courier New"/>
+                <w:sz w:val="18"/>
+                <w:szCs w:val="18"/>
+              </w:rPr>
+            </w:pPr>
+            <w:r>
+              <w:rPr>
+                <w:rFonts w:ascii="Courier New" w:hAnsi="Courier New" w:cs="Courier New"/>
+                <w:sz w:val="18"/>
+                <w:szCs w:val="18"/>
+              </w:rPr>
+              <w:t xml:space="preserve">        - "-Djboss.server.config.dir=/config"</w:t>
+            </w:r>
+          </w:p>
+          <w:p>
+            <w:pPr>
+              <w:rPr>
+                <w:rFonts w:ascii="Courier New" w:hAnsi="Courier New" w:cs="Courier New"/>
+                <w:sz w:val="18"/>
+                <w:szCs w:val="18"/>
+              </w:rPr>
+            </w:pPr>
+            <w:r>
+              <w:rPr>
+                <w:rFonts w:ascii="Courier New" w:hAnsi="Courier New" w:cs="Courier New"/>
+                <w:sz w:val="18"/>
+                <w:szCs w:val="18"/>
+              </w:rPr>
+              <w:lastRenderedPageBreak/>
+              <w:t xml:space="preserve">        ports:</w:t>
+            </w:r>
+          </w:p>
+          <w:p>
+            <w:pPr>
+              <w:rPr>
+                <w:rFonts w:ascii="Courier New" w:hAnsi="Courier New" w:cs="Courier New"/>
+                <w:sz w:val="18"/>
+                <w:szCs w:val="18"/>
+              </w:rPr>
+            </w:pPr>
+            <w:r>
+              <w:rPr>
+                <w:rFonts w:ascii="Courier New" w:hAnsi="Courier New" w:cs="Courier New"/>
+                <w:sz w:val="18"/>
+                <w:szCs w:val="18"/>
+              </w:rPr>
+              <w:t xml:space="preserve">        - containerPort: 8080</w:t>
+            </w:r>
+          </w:p>
+          <w:p>
+            <w:pPr>
+              <w:rPr>
+                <w:rFonts w:ascii="Courier New" w:hAnsi="Courier New" w:cs="Courier New"/>
+                <w:sz w:val="18"/>
+                <w:szCs w:val="18"/>
+              </w:rPr>
+            </w:pPr>
+            <w:r>
+              <w:rPr>
+                <w:rFonts w:ascii="Courier New" w:hAnsi="Courier New" w:cs="Courier New"/>
+                <w:sz w:val="18"/>
+                <w:szCs w:val="18"/>
+              </w:rPr>
+              <w:t xml:space="preserve">          name: http</w:t>
+            </w:r>
+          </w:p>
+          <w:p>
+            <w:pPr>
+              <w:rPr>
+                <w:rFonts w:ascii="Courier New" w:hAnsi="Courier New" w:cs="Courier New"/>
+                <w:sz w:val="18"/>
+                <w:szCs w:val="18"/>
+              </w:rPr>
+            </w:pPr>
+            <w:r>
+              <w:rPr>
+                <w:rFonts w:ascii="Courier New" w:hAnsi="Courier New" w:cs="Courier New"/>
+                <w:sz w:val="18"/>
+                <w:szCs w:val="18"/>
+              </w:rPr>
+              <w:t xml:space="preserve">          protocol: TCP</w:t>
+            </w:r>
+          </w:p>
+          <w:p>
+            <w:pPr>
+              <w:rPr>
+                <w:rFonts w:ascii="Courier New" w:hAnsi="Courier New" w:cs="Courier New"/>
+                <w:sz w:val="18"/>
+                <w:szCs w:val="18"/>
+              </w:rPr>
+            </w:pPr>
+            <w:r>
+              <w:rPr>
+                <w:rFonts w:ascii="Courier New" w:hAnsi="Courier New" w:cs="Courier New"/>
+                <w:sz w:val="18"/>
+                <w:szCs w:val="18"/>
+              </w:rPr>
+              <w:t xml:space="preserve">        volumeMounts:</w:t>
+            </w:r>
+          </w:p>
+          <w:p>
+            <w:pPr>
+              <w:rPr>
+                <w:rFonts w:ascii="Courier New" w:hAnsi="Courier New" w:cs="Courier New"/>
+                <w:sz w:val="18"/>
+                <w:szCs w:val="18"/>
+              </w:rPr>
+            </w:pPr>
+            <w:r>
+              <w:rPr>
+                <w:rFonts w:ascii="Courier New" w:hAnsi="Courier New" w:cs="Courier New"/>
+                <w:sz w:val="18"/>
+                <w:szCs w:val="18"/>
+              </w:rPr>
+              <w:t xml:space="preserve">        - mountPath: "/config"</w:t>
+            </w:r>
+          </w:p>
+          <w:p>
+            <w:pPr>
+              <w:rPr>
+                <w:rFonts w:ascii="Courier New" w:hAnsi="Courier New" w:cs="Courier New"/>
+                <w:sz w:val="18"/>
+                <w:szCs w:val="18"/>
+              </w:rPr>
+            </w:pPr>
+            <w:r>
+              <w:rPr>
+                <w:rFonts w:ascii="Courier New" w:hAnsi="Courier New" w:cs="Courier New"/>
+                <w:sz w:val="18"/>
+                <w:szCs w:val="18"/>
+              </w:rPr>
+              <w:t xml:space="preserve">          name: wildfly-config</w:t>
+            </w:r>
+          </w:p>
+          <w:p>
+            <w:pPr>
+              <w:rPr>
+                <w:rFonts w:ascii="Courier New" w:hAnsi="Courier New" w:cs="Courier New"/>
+                <w:sz w:val="18"/>
+                <w:szCs w:val="18"/>
+              </w:rPr>
+            </w:pPr>
+            <w:r>
+              <w:rPr>
+                <w:rFonts w:ascii="Courier New" w:hAnsi="Courier New" w:cs="Courier New"/>
+                <w:sz w:val="18"/>
+                <w:szCs w:val="18"/>
+              </w:rPr>
+              <w:t xml:space="preserve">      volumes:</w:t>
+            </w:r>
+          </w:p>
+          <w:p>
+            <w:pPr>
+              <w:rPr>
+                <w:rFonts w:ascii="Courier New" w:hAnsi="Courier New" w:cs="Courier New"/>
+                <w:sz w:val="18"/>
+                <w:szCs w:val="18"/>
+              </w:rPr>
+            </w:pPr>
+            <w:r>
+              <w:rPr>
+                <w:rFonts w:ascii="Courier New" w:hAnsi="Courier New" w:cs="Courier New"/>
+                <w:sz w:val="18"/>
+                <w:szCs w:val="18"/>
+              </w:rPr>
+              <w:t xml:space="preserve">      - name: wildfly-parameters</w:t>
+            </w:r>
+          </w:p>
+          <w:p>
+            <w:pPr>
+              <w:rPr>
+                <w:rFonts w:ascii="Courier New" w:hAnsi="Courier New" w:cs="Courier New"/>
+                <w:sz w:val="18"/>
+                <w:szCs w:val="18"/>
+              </w:rPr>
+            </w:pPr>
+            <w:r>
+              <w:rPr>
+                <w:rFonts w:ascii="Courier New" w:hAnsi="Courier New" w:cs="Courier New"/>
+                <w:sz w:val="18"/>
+                <w:szCs w:val="18"/>
+              </w:rPr>
+              <w:t xml:space="preserve">        configMap:</w:t>
+            </w:r>
+          </w:p>
+          <w:p>
+            <w:pPr>
+              <w:rPr>
+                <w:rFonts w:ascii="Courier New" w:hAnsi="Courier New" w:cs="Courier New"/>
+                <w:sz w:val="18"/>
+                <w:szCs w:val="18"/>
+              </w:rPr>
+            </w:pPr>
+            <w:r>
+              <w:rPr>
+                <w:rFonts w:ascii="Courier New" w:hAnsi="Courier New" w:cs="Courier New"/>
+                <w:sz w:val="18"/>
+                <w:szCs w:val="18"/>
+              </w:rPr>
+              <w:t xml:space="preserve">          name: wildfly-parameters</w:t>
+            </w:r>
+          </w:p>
+          <w:p>
+            <w:pPr>
+              <w:rPr>
+                <w:rFonts w:ascii="Courier New" w:hAnsi="Courier New" w:cs="Courier New"/>
+                <w:sz w:val="18"/>
+                <w:szCs w:val="18"/>
+              </w:rPr>
+            </w:pPr>
+            <w:r>
+              <w:rPr>
+                <w:rFonts w:ascii="Courier New" w:hAnsi="Courier New" w:cs="Courier New"/>
+                <w:sz w:val="18"/>
+                <w:szCs w:val="18"/>
+              </w:rPr>
+              <w:t xml:space="preserve">      - name: wildfly-config</w:t>
+            </w:r>
+          </w:p>
+          <w:p>
+            <w:r>
+              <w:rPr>
+                <w:rFonts w:ascii="Courier New" w:hAnsi="Courier New" w:cs="Courier New"/>
+                <w:sz w:val="18"/>
+                <w:szCs w:val="18"/>
+              </w:rPr>
+              <w:t xml:space="preserve">        emptyDir: {}</w:t>
+            </w:r>
+          </w:p>
+        </w:tc>
+      </w:tr>
+    </w:tbl>
+    <w:p/>
+    <w:p>
+      <w:r>
+        <w:t xml:space="preserve">This example usages </w:t>
+      </w:r>
+      <w:r>
+        <w:t>WildFly application server configuration files (standalone.xml).</w:t>
+      </w:r>
+    </w:p>
+    <w:p>
+      <w:r>
+        <w:t>Development and production configurations are very similar, differing only slightly, for example, in a logging format string (prefixing log lines with "DEVELOPMENT:" or "PRODUCTION:").</w:t>
+      </w:r>
+    </w:p>
+    <w:tbl>
+      <w:tblPr>
+        <w:tblStyle w:val="TableGrid"/>
+        <w:tblW w:w="0" w:type="auto"/>
+        <w:tblLook w:val="04A0" w:firstRow="1" w:lastRow="0" w:firstColumn="1" w:lastColumn="0" w:noHBand="0" w:noVBand="1"/>
+      </w:tblPr>
+      <w:tblGrid>
+        <w:gridCol w:w="4508"/>
+        <w:gridCol w:w="4508"/>
+      </w:tblGrid>
+      <w:tr>
+        <w:tc>
+          <w:tcPr>
+            <w:tcW w:w="4508" w:type="dxa"/>
+          </w:tcPr>
+          <w:p>
+            <w:r>
+              <w:t xml:space="preserve">Development </w:t>
+            </w:r>
+          </w:p>
+        </w:tc>
+        <w:tc>
+          <w:tcPr>
+            <w:tcW w:w="4508" w:type="dxa"/>
+          </w:tcPr>
+          <w:p>
+            <w:r>
+              <w:t xml:space="preserve">Production </w:t>
+            </w:r>
+          </w:p>
+        </w:tc>
+      </w:tr>
+      <w:tr>
+        <w:tc>
+          <w:tcPr>
+            <w:tcW w:w="4508" w:type="dxa"/>
+          </w:tcPr>
+          <w:p>
+            <w:r>
+              <w:rPr>
+                <w:rFonts w:ascii="Courier New" w:hAnsi="Courier New" w:cs="Courier New"/>
+                <w:sz w:val="12"/>
+                <w:szCs w:val="12"/>
+              </w:rPr>
+              <w:t>logFormat: "%K{green}</w:t>
+            </w:r>
+            <w:r>
+              <w:rPr>
+                <w:rFonts w:ascii="Courier New" w:hAnsi="Courier New" w:cs="Courier New"/>
+                <w:b/>
+                <w:bCs/>
+                <w:sz w:val="18"/>
+                <w:szCs w:val="18"/>
+              </w:rPr>
+              <w:t>DEVELOPMENT</w:t>
+            </w:r>
+            <w:r>
+              <w:rPr>
+                <w:rFonts w:ascii="Courier New" w:hAnsi="Courier New" w:cs="Courier New"/>
+                <w:sz w:val="12"/>
+                <w:szCs w:val="12"/>
+              </w:rPr>
+              <w:t>%K{clear}: %K{level}%d{HH:mm:ss,SSS} %-5p [%c] (%t) %s%e%n"</w:t>
+            </w:r>
+          </w:p>
+        </w:tc>
+        <w:tc>
+          <w:tcPr>
+            <w:tcW w:w="4508" w:type="dxa"/>
+          </w:tcPr>
+          <w:p>
+            <w:pPr>
+              <w:rPr>
+                <w:rFonts w:ascii="Courier New" w:hAnsi="Courier New" w:cs="Courier New"/>
+                <w:sz w:val="12"/>
+                <w:szCs w:val="12"/>
+              </w:rPr>
+            </w:pPr>
+            <w:r>
+              <w:rPr>
+                <w:rFonts w:ascii="Courier New" w:hAnsi="Courier New" w:cs="Courier New"/>
+                <w:sz w:val="12"/>
+                <w:szCs w:val="12"/>
+              </w:rPr>
+              <w:t>logFormat: "%K{red}</w:t>
+            </w:r>
+            <w:r>
+              <w:rPr>
+                <w:rFonts w:ascii="Courier New" w:hAnsi="Courier New" w:cs="Courier New"/>
+                <w:b/>
+                <w:bCs/>
+                <w:sz w:val="18"/>
+                <w:szCs w:val="18"/>
+              </w:rPr>
+              <w:t>PRODUCTION</w:t>
+            </w:r>
+            <w:r>
+              <w:rPr>
+                <w:rFonts w:ascii="Courier New" w:hAnsi="Courier New" w:cs="Courier New"/>
+                <w:sz w:val="12"/>
+                <w:szCs w:val="12"/>
+              </w:rPr>
+              <w:t>%K{clear}: %K{level}%d{HH:mm:ss,SSS} %-5p [%c] (%t) %s%e%n"</w:t>
+            </w:r>
+          </w:p>
+        </w:tc>
+      </w:tr>
+    </w:tbl>
+    <w:p/>
+    <w:p>
+      <w:r>
+        <w:t xml:space="preserve">A fragment of standalone.xml is </w:t>
+      </w:r>
+      <w:r>
+        <w:t xml:space="preserve">using </w:t>
+      </w:r>
+      <w:r>
+        <w:t xml:space="preserve">Go template syntax </w:t>
+      </w:r>
+      <w:r>
+        <w:rPr>
+          <w:rFonts w:ascii="Courier New" w:hAnsi="Courier New" w:cs="Courier New"/>
+          <w:b/>
+          <w:bCs/>
+        </w:rPr>
+        <w:t>{{(datasource "config").logFormat}}</w:t>
+      </w:r>
+      <w:r>
+        <w:t xml:space="preserve"> to parameterise the log format. This template uses Gomplate as the processor, referencing a parameter from a "</w:t>
+      </w:r>
+      <w:r>
+        <w:rPr>
+          <w:b/>
+          <w:bCs/>
+        </w:rPr>
+        <w:t>config</w:t>
+      </w:r>
+      <w:r>
+        <w:t>" datasource.</w:t>
+      </w:r>
+      <w:r>
+        <w:t xml:space="preserve"> Init Container reads the “</w:t>
+      </w:r>
+      <w:r>
+        <w:rPr>
+          <w:b/>
+          <w:bCs/>
+        </w:rPr>
+        <w:t>config</w:t>
+      </w:r>
+      <w:r>
+        <w:t xml:space="preserve">” from ConfigMap. </w:t>
+      </w:r>
+    </w:p>
+    <w:p>
+      <w:r>
+        <w:t>Init Container Image: A simple Dockerfile creates an image based on a gomplate image (which contains the processor) and copies the configuration templates into an /in directory.</w:t>
+      </w:r>
+    </w:p>
+    <w:p>
+      <w:r>
+        <w:t>ConfigMap for Parameters: A ConfigMap (e.g., wildfly-parameters) stores the environment-specific parameter values, such as logFormat: "DEVELOPMENT: %-5p %s%e%n", often in a YAML file (config.yml).</w:t>
+      </w:r>
+    </w:p>
+    <w:p>
+      <w:r>
+        <w:t>Deployment Example: The Deployment definition includes the Init Container (using the template image, mounting the ConfigMap as /params and the emptyDir as /out) and the main WildFly container (mounting the same emptyDir as /config where WildFly expects its configuration).</w:t>
+      </w:r>
+    </w:p>
+    <w:p>
+      <w:r>
+        <w:t>Changing the environment requires only changing the ConfigMap referenced by the Init Container, not the Deployment descriptor itself.</w:t>
+      </w:r>
+    </w:p>
+    <w:p>
+      <w:r>
+        <w:t>(On OpenShift, Templates can parameterise the Deployment descriptor, making it easier to switch ConfigMaps for different environments).</w:t>
+      </w:r>
+    </w:p>
+    <w:p>
+      <w:pPr>
+        <w:rPr>
+          <w:b/>
+          <w:bCs/>
+        </w:rPr>
+      </w:pPr>
+      <w:r>
+        <w:rPr>
+          <w:b/>
+          <w:bCs/>
+        </w:rPr>
+        <w:t>Advantage of the Configuration Template:</w:t>
+      </w:r>
+    </w:p>
+    <w:p>
+      <w:pPr>
+        <w:pStyle w:val="ListParagraph"/>
+        <w:numPr>
+          <w:ilvl w:val="0"/>
+          <w:numId w:val="22"/>
+        </w:numPr>
+      </w:pPr>
+      <w:r>
+        <w:t>Ideal for applications requiring huge configuration data where only a small fraction is environment-dependent.</w:t>
+      </w:r>
+    </w:p>
+    <w:p/>
+    <w:p>
+      <w:pPr>
+        <w:pStyle w:val="ListParagraph"/>
+        <w:numPr>
+          <w:ilvl w:val="0"/>
+          <w:numId w:val="22"/>
+        </w:numPr>
+      </w:pPr>
+      <w:r>
+        <w:t>Helps create DRY (Don't Repeat Yourself) configurations by avoiding copying and maintaining duplicated large files.</w:t>
+      </w:r>
+    </w:p>
+    <w:p>
+      <w:pPr>
+        <w:pStyle w:val="ListParagraph"/>
+        <w:numPr>
+          <w:ilvl w:val="0"/>
+          <w:numId w:val="22"/>
+        </w:numPr>
+      </w:pPr>
+      <w:r>
+        <w:t>Reduces the risk of configuration drift over time.</w:t>
+      </w:r>
+    </w:p>
+    <w:p>
+      <w:pPr>
+        <w:rPr>
+          <w:b/>
+          <w:bCs/>
+        </w:rPr>
+      </w:pPr>
+      <w:r>
+        <w:rPr>
+          <w:b/>
+          <w:bCs/>
+        </w:rPr>
+        <w:t>Disadvantage of the Configuration Template:</w:t>
+      </w:r>
+    </w:p>
+    <w:p>
+      <w:pPr>
+        <w:pStyle w:val="ListParagraph"/>
+        <w:numPr>
+          <w:ilvl w:val="0"/>
+          <w:numId w:val="22"/>
+        </w:numPr>
+      </w:pPr>
+      <w:r>
+        <w:t>More complex setup with more moving parts (Init Containers, volumes, template processors, ConfigMaps for parameters).</w:t>
+      </w:r>
+    </w:p>
+    <w:p>
+      <w:pPr>
+        <w:pStyle w:val="ListParagraph"/>
+        <w:numPr>
+          <w:ilvl w:val="0"/>
+          <w:numId w:val="22"/>
+        </w:numPr>
+      </w:pPr>
+      <w:r>
+        <w:t>Should only be used if your application requires such a complex setup with large configuration data.</w:t>
+      </w:r>
+    </w:p>
+    <w:p>
+      <w:pPr>
+        <w:pStyle w:val="ListParagraph"/>
+        <w:numPr>
+          <w:ilvl w:val="0"/>
+          <w:numId w:val="22"/>
+        </w:numPr>
+      </w:pPr>
+      <w:r>
+        <w:t>Relationship to other patterns: Builds on the Configuration Resource pattern (using ConfigMaps for parameters) and the Init Container pattern (for executing the template processor). It is an alternative when EnvVar Configuration and simple Configuration Resources are insufficient for large files.</w:t>
+      </w:r>
     </w:p>
     <w:p>
       <w:pPr>
         <w:pStyle w:val="Heading1"/>
       </w:pPr>
       <w:r>
-        <w:lastRenderedPageBreak/>
         <w:t xml:space="preserve">Future Read </w:t>
       </w:r>
     </w:p>
@@ -25523,6 +27234,95 @@
     </w:lvl>
   </w:abstractNum>
   <w:abstractNum w:abstractNumId="5" w15:restartNumberingAfterBreak="0">
+    <w:nsid w:val="180F2C0D"/>
+    <w:multiLevelType w:val="hybridMultilevel"/>
+    <w:tmpl w:val="A8C4E284"/>
+    <w:lvl w:ilvl="0" w:tplc="FFFFFFFF">
+      <w:start w:val="1"/>
+      <w:numFmt w:val="decimal"/>
+      <w:lvlText w:val="%1."/>
+      <w:lvlJc w:val="left"/>
+      <w:pPr>
+        <w:ind w:left="720" w:hanging="360"/>
+      </w:pPr>
+      <w:rPr>
+        <w:rFonts w:hint="default"/>
+      </w:rPr>
+    </w:lvl>
+    <w:lvl w:ilvl="1" w:tplc="FFFFFFFF" w:tentative="1">
+      <w:start w:val="1"/>
+      <w:numFmt w:val="lowerLetter"/>
+      <w:lvlText w:val="%2."/>
+      <w:lvlJc w:val="left"/>
+      <w:pPr>
+        <w:ind w:left="1440" w:hanging="360"/>
+      </w:pPr>
+    </w:lvl>
+    <w:lvl w:ilvl="2" w:tplc="FFFFFFFF" w:tentative="1">
+      <w:start w:val="1"/>
+      <w:numFmt w:val="lowerRoman"/>
+      <w:lvlText w:val="%3."/>
+      <w:lvlJc w:val="right"/>
+      <w:pPr>
+        <w:ind w:left="2160" w:hanging="180"/>
+      </w:pPr>
+    </w:lvl>
+    <w:lvl w:ilvl="3" w:tplc="FFFFFFFF" w:tentative="1">
+      <w:start w:val="1"/>
+      <w:numFmt w:val="decimal"/>
+      <w:lvlText w:val="%4."/>
+      <w:lvlJc w:val="left"/>
+      <w:pPr>
+        <w:ind w:left="2880" w:hanging="360"/>
+      </w:pPr>
+    </w:lvl>
+    <w:lvl w:ilvl="4" w:tplc="FFFFFFFF" w:tentative="1">
+      <w:start w:val="1"/>
+      <w:numFmt w:val="lowerLetter"/>
+      <w:lvlText w:val="%5."/>
+      <w:lvlJc w:val="left"/>
+      <w:pPr>
+        <w:ind w:left="3600" w:hanging="360"/>
+      </w:pPr>
+    </w:lvl>
+    <w:lvl w:ilvl="5" w:tplc="FFFFFFFF" w:tentative="1">
+      <w:start w:val="1"/>
+      <w:numFmt w:val="lowerRoman"/>
+      <w:lvlText w:val="%6."/>
+      <w:lvlJc w:val="right"/>
+      <w:pPr>
+        <w:ind w:left="4320" w:hanging="180"/>
+      </w:pPr>
+    </w:lvl>
+    <w:lvl w:ilvl="6" w:tplc="FFFFFFFF" w:tentative="1">
+      <w:start w:val="1"/>
+      <w:numFmt w:val="decimal"/>
+      <w:lvlText w:val="%7."/>
+      <w:lvlJc w:val="left"/>
+      <w:pPr>
+        <w:ind w:left="5040" w:hanging="360"/>
+      </w:pPr>
+    </w:lvl>
+    <w:lvl w:ilvl="7" w:tplc="FFFFFFFF" w:tentative="1">
+      <w:start w:val="1"/>
+      <w:numFmt w:val="lowerLetter"/>
+      <w:lvlText w:val="%8."/>
+      <w:lvlJc w:val="left"/>
+      <w:pPr>
+        <w:ind w:left="5760" w:hanging="360"/>
+      </w:pPr>
+    </w:lvl>
+    <w:lvl w:ilvl="8" w:tplc="FFFFFFFF" w:tentative="1">
+      <w:start w:val="1"/>
+      <w:numFmt w:val="lowerRoman"/>
+      <w:lvlText w:val="%9."/>
+      <w:lvlJc w:val="right"/>
+      <w:pPr>
+        <w:ind w:left="6480" w:hanging="180"/>
+      </w:pPr>
+    </w:lvl>
+  </w:abstractNum>
+  <w:abstractNum w:abstractNumId="6" w15:restartNumberingAfterBreak="0">
     <w:nsid w:val="19DE172E"/>
     <w:multiLevelType w:val="hybridMultilevel"/>
     <w:tmpl w:val="94A29614"/>
@@ -25611,7 +27411,96 @@
       </w:pPr>
     </w:lvl>
   </w:abstractNum>
-  <w:abstractNum w:abstractNumId="6" w15:restartNumberingAfterBreak="0">
+  <w:abstractNum w:abstractNumId="7" w15:restartNumberingAfterBreak="0">
+    <w:nsid w:val="1CAA5ED8"/>
+    <w:multiLevelType w:val="hybridMultilevel"/>
+    <w:tmpl w:val="A8C4E284"/>
+    <w:lvl w:ilvl="0" w:tplc="4009000F">
+      <w:start w:val="1"/>
+      <w:numFmt w:val="decimal"/>
+      <w:lvlText w:val="%1."/>
+      <w:lvlJc w:val="left"/>
+      <w:pPr>
+        <w:ind w:left="720" w:hanging="360"/>
+      </w:pPr>
+      <w:rPr>
+        <w:rFonts w:hint="default"/>
+      </w:rPr>
+    </w:lvl>
+    <w:lvl w:ilvl="1" w:tplc="40090019" w:tentative="1">
+      <w:start w:val="1"/>
+      <w:numFmt w:val="lowerLetter"/>
+      <w:lvlText w:val="%2."/>
+      <w:lvlJc w:val="left"/>
+      <w:pPr>
+        <w:ind w:left="1440" w:hanging="360"/>
+      </w:pPr>
+    </w:lvl>
+    <w:lvl w:ilvl="2" w:tplc="4009001B" w:tentative="1">
+      <w:start w:val="1"/>
+      <w:numFmt w:val="lowerRoman"/>
+      <w:lvlText w:val="%3."/>
+      <w:lvlJc w:val="right"/>
+      <w:pPr>
+        <w:ind w:left="2160" w:hanging="180"/>
+      </w:pPr>
+    </w:lvl>
+    <w:lvl w:ilvl="3" w:tplc="4009000F" w:tentative="1">
+      <w:start w:val="1"/>
+      <w:numFmt w:val="decimal"/>
+      <w:lvlText w:val="%4."/>
+      <w:lvlJc w:val="left"/>
+      <w:pPr>
+        <w:ind w:left="2880" w:hanging="360"/>
+      </w:pPr>
+    </w:lvl>
+    <w:lvl w:ilvl="4" w:tplc="40090019" w:tentative="1">
+      <w:start w:val="1"/>
+      <w:numFmt w:val="lowerLetter"/>
+      <w:lvlText w:val="%5."/>
+      <w:lvlJc w:val="left"/>
+      <w:pPr>
+        <w:ind w:left="3600" w:hanging="360"/>
+      </w:pPr>
+    </w:lvl>
+    <w:lvl w:ilvl="5" w:tplc="4009001B" w:tentative="1">
+      <w:start w:val="1"/>
+      <w:numFmt w:val="lowerRoman"/>
+      <w:lvlText w:val="%6."/>
+      <w:lvlJc w:val="right"/>
+      <w:pPr>
+        <w:ind w:left="4320" w:hanging="180"/>
+      </w:pPr>
+    </w:lvl>
+    <w:lvl w:ilvl="6" w:tplc="4009000F" w:tentative="1">
+      <w:start w:val="1"/>
+      <w:numFmt w:val="decimal"/>
+      <w:lvlText w:val="%7."/>
+      <w:lvlJc w:val="left"/>
+      <w:pPr>
+        <w:ind w:left="5040" w:hanging="360"/>
+      </w:pPr>
+    </w:lvl>
+    <w:lvl w:ilvl="7" w:tplc="40090019" w:tentative="1">
+      <w:start w:val="1"/>
+      <w:numFmt w:val="lowerLetter"/>
+      <w:lvlText w:val="%8."/>
+      <w:lvlJc w:val="left"/>
+      <w:pPr>
+        <w:ind w:left="5760" w:hanging="360"/>
+      </w:pPr>
+    </w:lvl>
+    <w:lvl w:ilvl="8" w:tplc="4009001B" w:tentative="1">
+      <w:start w:val="1"/>
+      <w:numFmt w:val="lowerRoman"/>
+      <w:lvlText w:val="%9."/>
+      <w:lvlJc w:val="right"/>
+      <w:pPr>
+        <w:ind w:left="6480" w:hanging="180"/>
+      </w:pPr>
+    </w:lvl>
+  </w:abstractNum>
+  <w:abstractNum w:abstractNumId="8" w15:restartNumberingAfterBreak="0">
     <w:nsid w:val="1E81600B"/>
     <w:multiLevelType w:val="hybridMultilevel"/>
     <w:tmpl w:val="83249380"/>
@@ -25724,7 +27613,7 @@
       </w:rPr>
     </w:lvl>
   </w:abstractNum>
-  <w:abstractNum w:abstractNumId="7" w15:restartNumberingAfterBreak="0">
+  <w:abstractNum w:abstractNumId="9" w15:restartNumberingAfterBreak="0">
     <w:nsid w:val="203A109C"/>
     <w:multiLevelType w:val="hybridMultilevel"/>
     <w:tmpl w:val="3FD076D4"/>
@@ -25837,7 +27726,7 @@
       </w:rPr>
     </w:lvl>
   </w:abstractNum>
-  <w:abstractNum w:abstractNumId="8" w15:restartNumberingAfterBreak="0">
+  <w:abstractNum w:abstractNumId="10" w15:restartNumberingAfterBreak="0">
     <w:nsid w:val="21FE4A47"/>
     <w:multiLevelType w:val="multilevel"/>
     <w:tmpl w:val="7A1AB9AE"/>
@@ -25986,7 +27875,7 @@
       </w:rPr>
     </w:lvl>
   </w:abstractNum>
-  <w:abstractNum w:abstractNumId="9" w15:restartNumberingAfterBreak="0">
+  <w:abstractNum w:abstractNumId="11" w15:restartNumberingAfterBreak="0">
     <w:nsid w:val="250573CB"/>
     <w:multiLevelType w:val="hybridMultilevel"/>
     <w:tmpl w:val="B0E828C8"/>
@@ -26099,7 +27988,7 @@
       </w:rPr>
     </w:lvl>
   </w:abstractNum>
-  <w:abstractNum w:abstractNumId="10" w15:restartNumberingAfterBreak="0">
+  <w:abstractNum w:abstractNumId="12" w15:restartNumberingAfterBreak="0">
     <w:nsid w:val="291A790C"/>
     <w:multiLevelType w:val="hybridMultilevel"/>
     <w:tmpl w:val="36DE2F70"/>
@@ -26212,7 +28101,7 @@
       </w:rPr>
     </w:lvl>
   </w:abstractNum>
-  <w:abstractNum w:abstractNumId="11" w15:restartNumberingAfterBreak="0">
+  <w:abstractNum w:abstractNumId="13" w15:restartNumberingAfterBreak="0">
     <w:nsid w:val="36BD2B82"/>
     <w:multiLevelType w:val="multilevel"/>
     <w:tmpl w:val="B0066832"/>
@@ -26329,10 +28218,123 @@
       </w:pPr>
     </w:lvl>
   </w:abstractNum>
-  <w:abstractNum w:abstractNumId="12" w15:restartNumberingAfterBreak="0">
+  <w:abstractNum w:abstractNumId="14" w15:restartNumberingAfterBreak="0">
     <w:nsid w:val="3BB0203E"/>
     <w:multiLevelType w:val="hybridMultilevel"/>
     <w:tmpl w:val="2D160B14"/>
+    <w:lvl w:ilvl="0" w:tplc="40090001">
+      <w:start w:val="1"/>
+      <w:numFmt w:val="bullet"/>
+      <w:lvlText w:val=""/>
+      <w:lvlJc w:val="left"/>
+      <w:pPr>
+        <w:ind w:left="720" w:hanging="360"/>
+      </w:pPr>
+      <w:rPr>
+        <w:rFonts w:ascii="Symbol" w:hAnsi="Symbol" w:hint="default"/>
+      </w:rPr>
+    </w:lvl>
+    <w:lvl w:ilvl="1" w:tplc="40090003">
+      <w:start w:val="1"/>
+      <w:numFmt w:val="bullet"/>
+      <w:lvlText w:val="o"/>
+      <w:lvlJc w:val="left"/>
+      <w:pPr>
+        <w:ind w:left="1440" w:hanging="360"/>
+      </w:pPr>
+      <w:rPr>
+        <w:rFonts w:ascii="Courier New" w:hAnsi="Courier New" w:cs="Courier New" w:hint="default"/>
+      </w:rPr>
+    </w:lvl>
+    <w:lvl w:ilvl="2" w:tplc="40090005" w:tentative="1">
+      <w:start w:val="1"/>
+      <w:numFmt w:val="bullet"/>
+      <w:lvlText w:val=""/>
+      <w:lvlJc w:val="left"/>
+      <w:pPr>
+        <w:ind w:left="2160" w:hanging="360"/>
+      </w:pPr>
+      <w:rPr>
+        <w:rFonts w:ascii="Wingdings" w:hAnsi="Wingdings" w:hint="default"/>
+      </w:rPr>
+    </w:lvl>
+    <w:lvl w:ilvl="3" w:tplc="40090001" w:tentative="1">
+      <w:start w:val="1"/>
+      <w:numFmt w:val="bullet"/>
+      <w:lvlText w:val=""/>
+      <w:lvlJc w:val="left"/>
+      <w:pPr>
+        <w:ind w:left="2880" w:hanging="360"/>
+      </w:pPr>
+      <w:rPr>
+        <w:rFonts w:ascii="Symbol" w:hAnsi="Symbol" w:hint="default"/>
+      </w:rPr>
+    </w:lvl>
+    <w:lvl w:ilvl="4" w:tplc="40090003" w:tentative="1">
+      <w:start w:val="1"/>
+      <w:numFmt w:val="bullet"/>
+      <w:lvlText w:val="o"/>
+      <w:lvlJc w:val="left"/>
+      <w:pPr>
+        <w:ind w:left="3600" w:hanging="360"/>
+      </w:pPr>
+      <w:rPr>
+        <w:rFonts w:ascii="Courier New" w:hAnsi="Courier New" w:cs="Courier New" w:hint="default"/>
+      </w:rPr>
+    </w:lvl>
+    <w:lvl w:ilvl="5" w:tplc="40090005" w:tentative="1">
+      <w:start w:val="1"/>
+      <w:numFmt w:val="bullet"/>
+      <w:lvlText w:val=""/>
+      <w:lvlJc w:val="left"/>
+      <w:pPr>
+        <w:ind w:left="4320" w:hanging="360"/>
+      </w:pPr>
+      <w:rPr>
+        <w:rFonts w:ascii="Wingdings" w:hAnsi="Wingdings" w:hint="default"/>
+      </w:rPr>
+    </w:lvl>
+    <w:lvl w:ilvl="6" w:tplc="40090001" w:tentative="1">
+      <w:start w:val="1"/>
+      <w:numFmt w:val="bullet"/>
+      <w:lvlText w:val=""/>
+      <w:lvlJc w:val="left"/>
+      <w:pPr>
+        <w:ind w:left="5040" w:hanging="360"/>
+      </w:pPr>
+      <w:rPr>
+        <w:rFonts w:ascii="Symbol" w:hAnsi="Symbol" w:hint="default"/>
+      </w:rPr>
+    </w:lvl>
+    <w:lvl w:ilvl="7" w:tplc="40090003" w:tentative="1">
+      <w:start w:val="1"/>
+      <w:numFmt w:val="bullet"/>
+      <w:lvlText w:val="o"/>
+      <w:lvlJc w:val="left"/>
+      <w:pPr>
+        <w:ind w:left="5760" w:hanging="360"/>
+      </w:pPr>
+      <w:rPr>
+        <w:rFonts w:ascii="Courier New" w:hAnsi="Courier New" w:cs="Courier New" w:hint="default"/>
+      </w:rPr>
+    </w:lvl>
+    <w:lvl w:ilvl="8" w:tplc="40090005" w:tentative="1">
+      <w:start w:val="1"/>
+      <w:numFmt w:val="bullet"/>
+      <w:lvlText w:val=""/>
+      <w:lvlJc w:val="left"/>
+      <w:pPr>
+        <w:ind w:left="6480" w:hanging="360"/>
+      </w:pPr>
+      <w:rPr>
+        <w:rFonts w:ascii="Wingdings" w:hAnsi="Wingdings" w:hint="default"/>
+      </w:rPr>
+    </w:lvl>
+  </w:abstractNum>
+  <w:abstractNum w:abstractNumId="15" w15:restartNumberingAfterBreak="0">
+    <w:nsid w:val="4113267F"/>
+    <w:multiLevelType w:val="hybridMultilevel"/>
+    <w:tmpl w:val="05CEF566"/>
     <w:lvl w:ilvl="0" w:tplc="40090001">
       <w:start w:val="1"/>
       <w:numFmt w:val="bullet"/>
@@ -26442,10 +28444,10 @@
       </w:rPr>
     </w:lvl>
   </w:abstractNum>
-  <w:abstractNum w:abstractNumId="13" w15:restartNumberingAfterBreak="0">
-    <w:nsid w:val="4113267F"/>
+  <w:abstractNum w:abstractNumId="16" w15:restartNumberingAfterBreak="0">
+    <w:nsid w:val="439F6522"/>
     <w:multiLevelType w:val="hybridMultilevel"/>
-    <w:tmpl w:val="05CEF566"/>
+    <w:tmpl w:val="0D6C2FB0"/>
     <w:lvl w:ilvl="0" w:tplc="40090001">
       <w:start w:val="1"/>
       <w:numFmt w:val="bullet"/>
@@ -26555,120 +28557,7 @@
       </w:rPr>
     </w:lvl>
   </w:abstractNum>
-  <w:abstractNum w:abstractNumId="14" w15:restartNumberingAfterBreak="0">
-    <w:nsid w:val="439F6522"/>
-    <w:multiLevelType w:val="hybridMultilevel"/>
-    <w:tmpl w:val="0D6C2FB0"/>
-    <w:lvl w:ilvl="0" w:tplc="40090001">
-      <w:start w:val="1"/>
-      <w:numFmt w:val="bullet"/>
-      <w:lvlText w:val=""/>
-      <w:lvlJc w:val="left"/>
-      <w:pPr>
-        <w:ind w:left="720" w:hanging="360"/>
-      </w:pPr>
-      <w:rPr>
-        <w:rFonts w:ascii="Symbol" w:hAnsi="Symbol" w:hint="default"/>
-      </w:rPr>
-    </w:lvl>
-    <w:lvl w:ilvl="1" w:tplc="40090003" w:tentative="1">
-      <w:start w:val="1"/>
-      <w:numFmt w:val="bullet"/>
-      <w:lvlText w:val="o"/>
-      <w:lvlJc w:val="left"/>
-      <w:pPr>
-        <w:ind w:left="1440" w:hanging="360"/>
-      </w:pPr>
-      <w:rPr>
-        <w:rFonts w:ascii="Courier New" w:hAnsi="Courier New" w:cs="Courier New" w:hint="default"/>
-      </w:rPr>
-    </w:lvl>
-    <w:lvl w:ilvl="2" w:tplc="40090005" w:tentative="1">
-      <w:start w:val="1"/>
-      <w:numFmt w:val="bullet"/>
-      <w:lvlText w:val=""/>
-      <w:lvlJc w:val="left"/>
-      <w:pPr>
-        <w:ind w:left="2160" w:hanging="360"/>
-      </w:pPr>
-      <w:rPr>
-        <w:rFonts w:ascii="Wingdings" w:hAnsi="Wingdings" w:hint="default"/>
-      </w:rPr>
-    </w:lvl>
-    <w:lvl w:ilvl="3" w:tplc="40090001" w:tentative="1">
-      <w:start w:val="1"/>
-      <w:numFmt w:val="bullet"/>
-      <w:lvlText w:val=""/>
-      <w:lvlJc w:val="left"/>
-      <w:pPr>
-        <w:ind w:left="2880" w:hanging="360"/>
-      </w:pPr>
-      <w:rPr>
-        <w:rFonts w:ascii="Symbol" w:hAnsi="Symbol" w:hint="default"/>
-      </w:rPr>
-    </w:lvl>
-    <w:lvl w:ilvl="4" w:tplc="40090003" w:tentative="1">
-      <w:start w:val="1"/>
-      <w:numFmt w:val="bullet"/>
-      <w:lvlText w:val="o"/>
-      <w:lvlJc w:val="left"/>
-      <w:pPr>
-        <w:ind w:left="3600" w:hanging="360"/>
-      </w:pPr>
-      <w:rPr>
-        <w:rFonts w:ascii="Courier New" w:hAnsi="Courier New" w:cs="Courier New" w:hint="default"/>
-      </w:rPr>
-    </w:lvl>
-    <w:lvl w:ilvl="5" w:tplc="40090005" w:tentative="1">
-      <w:start w:val="1"/>
-      <w:numFmt w:val="bullet"/>
-      <w:lvlText w:val=""/>
-      <w:lvlJc w:val="left"/>
-      <w:pPr>
-        <w:ind w:left="4320" w:hanging="360"/>
-      </w:pPr>
-      <w:rPr>
-        <w:rFonts w:ascii="Wingdings" w:hAnsi="Wingdings" w:hint="default"/>
-      </w:rPr>
-    </w:lvl>
-    <w:lvl w:ilvl="6" w:tplc="40090001" w:tentative="1">
-      <w:start w:val="1"/>
-      <w:numFmt w:val="bullet"/>
-      <w:lvlText w:val=""/>
-      <w:lvlJc w:val="left"/>
-      <w:pPr>
-        <w:ind w:left="5040" w:hanging="360"/>
-      </w:pPr>
-      <w:rPr>
-        <w:rFonts w:ascii="Symbol" w:hAnsi="Symbol" w:hint="default"/>
-      </w:rPr>
-    </w:lvl>
-    <w:lvl w:ilvl="7" w:tplc="40090003" w:tentative="1">
-      <w:start w:val="1"/>
-      <w:numFmt w:val="bullet"/>
-      <w:lvlText w:val="o"/>
-      <w:lvlJc w:val="left"/>
-      <w:pPr>
-        <w:ind w:left="5760" w:hanging="360"/>
-      </w:pPr>
-      <w:rPr>
-        <w:rFonts w:ascii="Courier New" w:hAnsi="Courier New" w:cs="Courier New" w:hint="default"/>
-      </w:rPr>
-    </w:lvl>
-    <w:lvl w:ilvl="8" w:tplc="40090005" w:tentative="1">
-      <w:start w:val="1"/>
-      <w:numFmt w:val="bullet"/>
-      <w:lvlText w:val=""/>
-      <w:lvlJc w:val="left"/>
-      <w:pPr>
-        <w:ind w:left="6480" w:hanging="360"/>
-      </w:pPr>
-      <w:rPr>
-        <w:rFonts w:ascii="Wingdings" w:hAnsi="Wingdings" w:hint="default"/>
-      </w:rPr>
-    </w:lvl>
-  </w:abstractNum>
-  <w:abstractNum w:abstractNumId="15" w15:restartNumberingAfterBreak="0">
+  <w:abstractNum w:abstractNumId="17" w15:restartNumberingAfterBreak="0">
     <w:nsid w:val="463F1B4C"/>
     <w:multiLevelType w:val="multilevel"/>
     <w:tmpl w:val="C74C447E"/>
@@ -26817,7 +28706,7 @@
       </w:rPr>
     </w:lvl>
   </w:abstractNum>
-  <w:abstractNum w:abstractNumId="16" w15:restartNumberingAfterBreak="0">
+  <w:abstractNum w:abstractNumId="18" w15:restartNumberingAfterBreak="0">
     <w:nsid w:val="4909322B"/>
     <w:multiLevelType w:val="multilevel"/>
     <w:tmpl w:val="9D86A9A2"/>
@@ -26966,7 +28855,7 @@
       </w:rPr>
     </w:lvl>
   </w:abstractNum>
-  <w:abstractNum w:abstractNumId="17" w15:restartNumberingAfterBreak="0">
+  <w:abstractNum w:abstractNumId="19" w15:restartNumberingAfterBreak="0">
     <w:nsid w:val="4A3943C7"/>
     <w:multiLevelType w:val="multilevel"/>
     <w:tmpl w:val="E73A4A76"/>
@@ -27115,7 +29004,7 @@
       </w:rPr>
     </w:lvl>
   </w:abstractNum>
-  <w:abstractNum w:abstractNumId="18" w15:restartNumberingAfterBreak="0">
+  <w:abstractNum w:abstractNumId="20" w15:restartNumberingAfterBreak="0">
     <w:nsid w:val="4C867F18"/>
     <w:multiLevelType w:val="hybridMultilevel"/>
     <w:tmpl w:val="B11869B0"/>
@@ -27228,7 +29117,7 @@
       </w:rPr>
     </w:lvl>
   </w:abstractNum>
-  <w:abstractNum w:abstractNumId="19" w15:restartNumberingAfterBreak="0">
+  <w:abstractNum w:abstractNumId="21" w15:restartNumberingAfterBreak="0">
     <w:nsid w:val="4E804469"/>
     <w:multiLevelType w:val="hybridMultilevel"/>
     <w:tmpl w:val="112621F8"/>
@@ -27340,7 +29229,7 @@
       </w:rPr>
     </w:lvl>
   </w:abstractNum>
-  <w:abstractNum w:abstractNumId="20" w15:restartNumberingAfterBreak="0">
+  <w:abstractNum w:abstractNumId="22" w15:restartNumberingAfterBreak="0">
     <w:nsid w:val="527529BA"/>
     <w:multiLevelType w:val="hybridMultilevel"/>
     <w:tmpl w:val="7C8C71EA"/>
@@ -27429,7 +29318,7 @@
       </w:pPr>
     </w:lvl>
   </w:abstractNum>
-  <w:abstractNum w:abstractNumId="21" w15:restartNumberingAfterBreak="0">
+  <w:abstractNum w:abstractNumId="23" w15:restartNumberingAfterBreak="0">
     <w:nsid w:val="57F80AAB"/>
     <w:multiLevelType w:val="multilevel"/>
     <w:tmpl w:val="CD224E18"/>
@@ -27578,7 +29467,7 @@
       </w:rPr>
     </w:lvl>
   </w:abstractNum>
-  <w:abstractNum w:abstractNumId="22" w15:restartNumberingAfterBreak="0">
+  <w:abstractNum w:abstractNumId="24" w15:restartNumberingAfterBreak="0">
     <w:nsid w:val="5BD53AD6"/>
     <w:multiLevelType w:val="hybridMultilevel"/>
     <w:tmpl w:val="148EF244"/>
@@ -27667,7 +29556,7 @@
       </w:pPr>
     </w:lvl>
   </w:abstractNum>
-  <w:abstractNum w:abstractNumId="23" w15:restartNumberingAfterBreak="0">
+  <w:abstractNum w:abstractNumId="25" w15:restartNumberingAfterBreak="0">
     <w:nsid w:val="5BD549AD"/>
     <w:multiLevelType w:val="multilevel"/>
     <w:tmpl w:val="4C40B92A"/>
@@ -27816,7 +29705,7 @@
       </w:rPr>
     </w:lvl>
   </w:abstractNum>
-  <w:abstractNum w:abstractNumId="24" w15:restartNumberingAfterBreak="0">
+  <w:abstractNum w:abstractNumId="26" w15:restartNumberingAfterBreak="0">
     <w:nsid w:val="6F0B42A5"/>
     <w:multiLevelType w:val="multilevel"/>
     <w:tmpl w:val="F516F696"/>
@@ -27966,79 +29855,85 @@
     </w:lvl>
   </w:abstractNum>
   <w:num w:numId="1" w16cid:durableId="175460330">
-    <w:abstractNumId w:val="18"/>
+    <w:abstractNumId w:val="20"/>
   </w:num>
   <w:num w:numId="2" w16cid:durableId="967785654">
-    <w:abstractNumId w:val="5"/>
+    <w:abstractNumId w:val="6"/>
   </w:num>
   <w:num w:numId="3" w16cid:durableId="10690139">
-    <w:abstractNumId w:val="14"/>
+    <w:abstractNumId w:val="16"/>
   </w:num>
   <w:num w:numId="4" w16cid:durableId="1674139280">
-    <w:abstractNumId w:val="19"/>
+    <w:abstractNumId w:val="21"/>
   </w:num>
   <w:num w:numId="5" w16cid:durableId="1512791420">
-    <w:abstractNumId w:val="7"/>
+    <w:abstractNumId w:val="9"/>
   </w:num>
   <w:num w:numId="6" w16cid:durableId="2083791660">
-    <w:abstractNumId w:val="15"/>
+    <w:abstractNumId w:val="17"/>
   </w:num>
   <w:num w:numId="7" w16cid:durableId="1859272070">
     <w:abstractNumId w:val="1"/>
   </w:num>
   <w:num w:numId="8" w16cid:durableId="485703710">
-    <w:abstractNumId w:val="23"/>
+    <w:abstractNumId w:val="25"/>
   </w:num>
   <w:num w:numId="9" w16cid:durableId="1675452627">
-    <w:abstractNumId w:val="13"/>
+    <w:abstractNumId w:val="15"/>
   </w:num>
   <w:num w:numId="10" w16cid:durableId="81217838">
-    <w:abstractNumId w:val="6"/>
+    <w:abstractNumId w:val="8"/>
   </w:num>
   <w:num w:numId="11" w16cid:durableId="334042208">
-    <w:abstractNumId w:val="17"/>
+    <w:abstractNumId w:val="19"/>
   </w:num>
   <w:num w:numId="12" w16cid:durableId="1923875271">
-    <w:abstractNumId w:val="11"/>
+    <w:abstractNumId w:val="13"/>
   </w:num>
   <w:num w:numId="13" w16cid:durableId="100927002">
     <w:abstractNumId w:val="0"/>
   </w:num>
   <w:num w:numId="14" w16cid:durableId="1505900692">
-    <w:abstractNumId w:val="20"/>
+    <w:abstractNumId w:val="22"/>
   </w:num>
   <w:num w:numId="15" w16cid:durableId="1537278348">
     <w:abstractNumId w:val="3"/>
   </w:num>
   <w:num w:numId="16" w16cid:durableId="451631132">
-    <w:abstractNumId w:val="16"/>
+    <w:abstractNumId w:val="18"/>
   </w:num>
   <w:num w:numId="17" w16cid:durableId="1179732421">
-    <w:abstractNumId w:val="24"/>
+    <w:abstractNumId w:val="26"/>
   </w:num>
   <w:num w:numId="18" w16cid:durableId="913972152">
-    <w:abstractNumId w:val="21"/>
+    <w:abstractNumId w:val="23"/>
   </w:num>
   <w:num w:numId="19" w16cid:durableId="82116959">
     <w:abstractNumId w:val="2"/>
   </w:num>
   <w:num w:numId="20" w16cid:durableId="1775787155">
-    <w:abstractNumId w:val="8"/>
+    <w:abstractNumId w:val="10"/>
   </w:num>
   <w:num w:numId="21" w16cid:durableId="1457017305">
-    <w:abstractNumId w:val="10"/>
+    <w:abstractNumId w:val="12"/>
   </w:num>
   <w:num w:numId="22" w16cid:durableId="1879318824">
-    <w:abstractNumId w:val="12"/>
+    <w:abstractNumId w:val="14"/>
   </w:num>
   <w:num w:numId="23" w16cid:durableId="4596916">
-    <w:abstractNumId w:val="9"/>
+    <w:abstractNumId w:val="11"/>
   </w:num>
   <w:num w:numId="24" w16cid:durableId="1727947305">
-    <w:abstractNumId w:val="22"/>
+    <w:abstractNumId w:val="24"/>
   </w:num>
   <w:num w:numId="25" w16cid:durableId="1285889676">
     <w:abstractNumId w:val="4"/>
+  </w:num>
+  <w:num w:numId="26" w16cid:durableId="374695761">
+    <w:abstractNumId w:val="7"/>
+  </w:num>
+  <w:num w:numId="27" w16cid:durableId="724910902">
+    <w:abstractNumId w:val="5"/>
   </w:num>
 </w:numbering>
 </file>
@@ -28645,6 +30540,7 @@
   <w:style w:type="character" w:default="1" w:styleId="DefaultParagraphFont">
     <w:name w:val="Default Paragraph Font"/>
     <w:uiPriority w:val="1"/>
+    <w:semiHidden/>
     <w:unhideWhenUsed/>
   </w:style>
   <w:style w:type="table" w:default="1" w:styleId="TableNormal">

</xml_diff>